<commit_message>
Ajustes en CU y Diagramas
</commit_message>
<xml_diff>
--- a/ECUs/ECU - Colsultar Saldos.docx
+++ b/ECUs/ECU - Colsultar Saldos.docx
@@ -473,7 +473,23 @@
           <w:sz w:val="24"/>
           <w:lang w:val="es-419"/>
         </w:rPr>
-        <w:t>Extiende de Administrar Clientes y Facturas.</w:t>
+        <w:t xml:space="preserve">Extiende de </w:t>
+      </w:r>
+      <w:r>
+        <w:rPr>
+          <w:rFonts w:ascii="Arial" w:hAnsi="Arial"/>
+          <w:sz w:val="24"/>
+          <w:lang w:val="es-419"/>
+        </w:rPr>
+        <w:t>Facturar</w:t>
+      </w:r>
+      <w:r>
+        <w:rPr>
+          <w:rFonts w:ascii="Arial" w:hAnsi="Arial"/>
+          <w:sz w:val="24"/>
+          <w:lang w:val="es-419"/>
+        </w:rPr>
+        <w:t>.</w:t>
       </w:r>
     </w:p>
     <w:p>
@@ -876,6 +892,14 @@
               </w:rPr>
               <w:t>El vendedor selecciona la opción Consultar Estado de Cuenta en el submenú</w:t>
             </w:r>
+            <w:r>
+              <w:rPr>
+                <w:rFonts w:ascii="Arial" w:hAnsi="Arial"/>
+                <w:sz w:val="24"/>
+                <w:lang w:val="es-419"/>
+              </w:rPr>
+              <w:t xml:space="preserve"> del sistema.</w:t>
+            </w:r>
           </w:p>
         </w:tc>
       </w:tr>
@@ -996,7 +1020,23 @@
                 <w:sz w:val="24"/>
                 <w:lang w:val="es-419"/>
               </w:rPr>
-              <w:t>El vendedor pregunta los datos de identificación al cliente.</w:t>
+              <w:t xml:space="preserve">El vendedor </w:t>
+            </w:r>
+            <w:r>
+              <w:rPr>
+                <w:rFonts w:ascii="Arial" w:hAnsi="Arial"/>
+                <w:sz w:val="24"/>
+                <w:lang w:val="es-419"/>
+              </w:rPr>
+              <w:t>solicita</w:t>
+            </w:r>
+            <w:r>
+              <w:rPr>
+                <w:rFonts w:ascii="Arial" w:hAnsi="Arial"/>
+                <w:sz w:val="24"/>
+                <w:lang w:val="es-419"/>
+              </w:rPr>
+              <w:t xml:space="preserve"> los datos de identificación al cliente.</w:t>
             </w:r>
           </w:p>
         </w:tc>
@@ -1448,17 +1488,9 @@
               <w:rPr>
                 <w:rFonts w:ascii="Arial" w:hAnsi="Arial"/>
                 <w:sz w:val="24"/>
-                <w:lang w:val="es-MX"/>
-              </w:rPr>
-            </w:pPr>
-            <w:r>
-              <w:rPr>
-                <w:rFonts w:ascii="Arial" w:hAnsi="Arial"/>
-                <w:sz w:val="24"/>
-                <w:lang w:val="es-MX"/>
-              </w:rPr>
-              <w:t>A/S</w:t>
-            </w:r>
+                <w:lang w:val="es-419"/>
+              </w:rPr>
+            </w:pPr>
           </w:p>
         </w:tc>
         <w:tc>
@@ -1470,10 +1502,38 @@
               <w:jc w:val="both"/>
               <w:rPr>
                 <w:rFonts w:ascii="Arial" w:hAnsi="Arial"/>
-                <w:sz w:val="24"/>
-                <w:lang w:val="es-MX"/>
-              </w:rPr>
-            </w:pPr>
+                <w:b/>
+                <w:sz w:val="24"/>
+                <w:lang w:val="es-419"/>
+              </w:rPr>
+            </w:pPr>
+            <w:r>
+              <w:rPr>
+                <w:rFonts w:ascii="Arial" w:hAnsi="Arial"/>
+                <w:b/>
+                <w:sz w:val="24"/>
+                <w:lang w:val="es-419"/>
+              </w:rPr>
+              <w:t xml:space="preserve">6 A </w:t>
+            </w:r>
+            <w:r>
+              <w:rPr>
+                <w:rFonts w:ascii="Arial" w:hAnsi="Arial"/>
+                <w:b/>
+                <w:sz w:val="24"/>
+                <w:lang w:val="es-419"/>
+              </w:rPr>
+              <w:t xml:space="preserve"> - </w:t>
+            </w:r>
+            <w:r>
+              <w:rPr>
+                <w:rFonts w:ascii="Arial" w:hAnsi="Arial"/>
+                <w:b/>
+                <w:sz w:val="24"/>
+                <w:lang w:val="es-419"/>
+              </w:rPr>
+              <w:t>Datos incorrectos</w:t>
+            </w:r>
           </w:p>
         </w:tc>
       </w:tr>
@@ -1488,16 +1548,16 @@
               <w:rPr>
                 <w:rFonts w:ascii="Arial" w:hAnsi="Arial"/>
                 <w:sz w:val="24"/>
-                <w:lang w:val="es-MX"/>
-              </w:rPr>
-            </w:pPr>
-            <w:r>
-              <w:rPr>
-                <w:rFonts w:ascii="Arial" w:hAnsi="Arial"/>
-                <w:sz w:val="24"/>
-                <w:lang w:val="es-MX"/>
-              </w:rPr>
-              <w:t>A/S</w:t>
+                <w:lang w:val="es-419"/>
+              </w:rPr>
+            </w:pPr>
+            <w:r>
+              <w:rPr>
+                <w:rFonts w:ascii="Arial" w:hAnsi="Arial"/>
+                <w:sz w:val="24"/>
+                <w:lang w:val="es-419"/>
+              </w:rPr>
+              <w:t>S</w:t>
             </w:r>
           </w:p>
         </w:tc>
@@ -1507,13 +1567,343 @@
           </w:tcPr>
           <w:p>
             <w:pPr>
-              <w:jc w:val="both"/>
-              <w:rPr>
-                <w:rFonts w:ascii="Arial" w:hAnsi="Arial"/>
-                <w:sz w:val="24"/>
-                <w:lang w:val="es-MX"/>
-              </w:rPr>
-            </w:pPr>
+              <w:pStyle w:val="Prrafodelista"/>
+              <w:numPr>
+                <w:ilvl w:val="0"/>
+                <w:numId w:val="8"/>
+              </w:numPr>
+              <w:jc w:val="both"/>
+              <w:rPr>
+                <w:rFonts w:ascii="Arial" w:hAnsi="Arial"/>
+                <w:sz w:val="24"/>
+                <w:lang w:val="es-419"/>
+              </w:rPr>
+            </w:pPr>
+            <w:r>
+              <w:rPr>
+                <w:rFonts w:ascii="Arial" w:hAnsi="Arial"/>
+                <w:sz w:val="24"/>
+                <w:lang w:val="es-419"/>
+              </w:rPr>
+              <w:t>El sistema no conoce el cliente</w:t>
+            </w:r>
+          </w:p>
+        </w:tc>
+      </w:tr>
+      <w:tr>
+        <w:tc>
+          <w:tcPr>
+            <w:tcW w:w="637" w:type="dxa"/>
+          </w:tcPr>
+          <w:p>
+            <w:pPr>
+              <w:jc w:val="both"/>
+              <w:rPr>
+                <w:rFonts w:ascii="Arial" w:hAnsi="Arial"/>
+                <w:sz w:val="24"/>
+                <w:lang w:val="es-419"/>
+              </w:rPr>
+            </w:pPr>
+            <w:r>
+              <w:rPr>
+                <w:rFonts w:ascii="Arial" w:hAnsi="Arial"/>
+                <w:sz w:val="24"/>
+                <w:lang w:val="es-419"/>
+              </w:rPr>
+              <w:t>S</w:t>
+            </w:r>
+          </w:p>
+        </w:tc>
+        <w:tc>
+          <w:tcPr>
+            <w:tcW w:w="8080" w:type="dxa"/>
+          </w:tcPr>
+          <w:p>
+            <w:pPr>
+              <w:pStyle w:val="Prrafodelista"/>
+              <w:numPr>
+                <w:ilvl w:val="0"/>
+                <w:numId w:val="8"/>
+              </w:numPr>
+              <w:jc w:val="both"/>
+              <w:rPr>
+                <w:rFonts w:ascii="Arial" w:hAnsi="Arial"/>
+                <w:sz w:val="24"/>
+                <w:lang w:val="es-419"/>
+              </w:rPr>
+            </w:pPr>
+            <w:r>
+              <w:rPr>
+                <w:rFonts w:ascii="Arial" w:hAnsi="Arial"/>
+                <w:sz w:val="24"/>
+                <w:lang w:val="es-419"/>
+              </w:rPr>
+              <w:t>El sistema muestra un mensaje de que no se encontró coincidencias</w:t>
+            </w:r>
+          </w:p>
+        </w:tc>
+      </w:tr>
+      <w:tr>
+        <w:tc>
+          <w:tcPr>
+            <w:tcW w:w="637" w:type="dxa"/>
+          </w:tcPr>
+          <w:p>
+            <w:pPr>
+              <w:jc w:val="both"/>
+              <w:rPr>
+                <w:rFonts w:ascii="Arial" w:hAnsi="Arial"/>
+                <w:sz w:val="24"/>
+                <w:lang w:val="es-419"/>
+              </w:rPr>
+            </w:pPr>
+          </w:p>
+        </w:tc>
+        <w:tc>
+          <w:tcPr>
+            <w:tcW w:w="8080" w:type="dxa"/>
+          </w:tcPr>
+          <w:p>
+            <w:pPr>
+              <w:jc w:val="both"/>
+              <w:rPr>
+                <w:rFonts w:ascii="Arial" w:hAnsi="Arial"/>
+                <w:b/>
+                <w:sz w:val="24"/>
+                <w:lang w:val="es-419"/>
+              </w:rPr>
+            </w:pPr>
+            <w:r>
+              <w:rPr>
+                <w:rFonts w:ascii="Arial" w:hAnsi="Arial"/>
+                <w:b/>
+                <w:sz w:val="24"/>
+                <w:lang w:val="es-419"/>
+              </w:rPr>
+              <w:t>Regresa al flujo típico, punto 4</w:t>
+            </w:r>
+          </w:p>
+        </w:tc>
+      </w:tr>
+      <w:tr>
+        <w:tc>
+          <w:tcPr>
+            <w:tcW w:w="637" w:type="dxa"/>
+          </w:tcPr>
+          <w:p>
+            <w:pPr>
+              <w:jc w:val="both"/>
+              <w:rPr>
+                <w:rFonts w:ascii="Arial" w:hAnsi="Arial"/>
+                <w:sz w:val="24"/>
+                <w:lang w:val="es-419"/>
+              </w:rPr>
+            </w:pPr>
+          </w:p>
+        </w:tc>
+        <w:tc>
+          <w:tcPr>
+            <w:tcW w:w="8080" w:type="dxa"/>
+          </w:tcPr>
+          <w:p>
+            <w:pPr>
+              <w:jc w:val="both"/>
+              <w:rPr>
+                <w:rFonts w:ascii="Arial" w:hAnsi="Arial"/>
+                <w:b/>
+                <w:sz w:val="24"/>
+                <w:lang w:val="es-419"/>
+              </w:rPr>
+            </w:pPr>
+          </w:p>
+        </w:tc>
+      </w:tr>
+      <w:tr>
+        <w:tc>
+          <w:tcPr>
+            <w:tcW w:w="637" w:type="dxa"/>
+          </w:tcPr>
+          <w:p>
+            <w:pPr>
+              <w:jc w:val="both"/>
+              <w:rPr>
+                <w:rFonts w:ascii="Arial" w:hAnsi="Arial"/>
+                <w:sz w:val="24"/>
+                <w:lang w:val="es-419"/>
+              </w:rPr>
+            </w:pPr>
+          </w:p>
+        </w:tc>
+        <w:tc>
+          <w:tcPr>
+            <w:tcW w:w="8080" w:type="dxa"/>
+          </w:tcPr>
+          <w:p>
+            <w:pPr>
+              <w:jc w:val="both"/>
+              <w:rPr>
+                <w:rFonts w:ascii="Arial" w:hAnsi="Arial"/>
+                <w:b/>
+                <w:sz w:val="24"/>
+                <w:lang w:val="es-419"/>
+              </w:rPr>
+            </w:pPr>
+            <w:r>
+              <w:rPr>
+                <w:rFonts w:ascii="Arial" w:hAnsi="Arial"/>
+                <w:b/>
+                <w:sz w:val="24"/>
+                <w:lang w:val="es-419"/>
+              </w:rPr>
+              <w:t>7 A - Sin Saldo</w:t>
+            </w:r>
+          </w:p>
+        </w:tc>
+      </w:tr>
+      <w:tr>
+        <w:tc>
+          <w:tcPr>
+            <w:tcW w:w="637" w:type="dxa"/>
+          </w:tcPr>
+          <w:p>
+            <w:pPr>
+              <w:jc w:val="both"/>
+              <w:rPr>
+                <w:rFonts w:ascii="Arial" w:hAnsi="Arial"/>
+                <w:sz w:val="24"/>
+                <w:lang w:val="es-419"/>
+              </w:rPr>
+            </w:pPr>
+            <w:r>
+              <w:rPr>
+                <w:rFonts w:ascii="Arial" w:hAnsi="Arial"/>
+                <w:sz w:val="24"/>
+                <w:lang w:val="es-419"/>
+              </w:rPr>
+              <w:t>S</w:t>
+            </w:r>
+          </w:p>
+        </w:tc>
+        <w:tc>
+          <w:tcPr>
+            <w:tcW w:w="8080" w:type="dxa"/>
+          </w:tcPr>
+          <w:p>
+            <w:pPr>
+              <w:pStyle w:val="Prrafodelista"/>
+              <w:numPr>
+                <w:ilvl w:val="0"/>
+                <w:numId w:val="9"/>
+              </w:numPr>
+              <w:jc w:val="both"/>
+              <w:rPr>
+                <w:rFonts w:ascii="Arial" w:hAnsi="Arial"/>
+                <w:sz w:val="24"/>
+                <w:lang w:val="es-419"/>
+              </w:rPr>
+            </w:pPr>
+            <w:r>
+              <w:rPr>
+                <w:rFonts w:ascii="Arial" w:hAnsi="Arial"/>
+                <w:sz w:val="24"/>
+                <w:lang w:val="es-419"/>
+              </w:rPr>
+              <w:t>El sistema indica que el cliente no tiene pendientes.</w:t>
+            </w:r>
+          </w:p>
+        </w:tc>
+      </w:tr>
+      <w:tr>
+        <w:tc>
+          <w:tcPr>
+            <w:tcW w:w="637" w:type="dxa"/>
+          </w:tcPr>
+          <w:p>
+            <w:pPr>
+              <w:jc w:val="both"/>
+              <w:rPr>
+                <w:rFonts w:ascii="Arial" w:hAnsi="Arial"/>
+                <w:sz w:val="24"/>
+                <w:lang w:val="es-419"/>
+              </w:rPr>
+            </w:pPr>
+            <w:r>
+              <w:rPr>
+                <w:rFonts w:ascii="Arial" w:hAnsi="Arial"/>
+                <w:sz w:val="24"/>
+                <w:lang w:val="es-419"/>
+              </w:rPr>
+              <w:t>A</w:t>
+            </w:r>
+          </w:p>
+        </w:tc>
+        <w:tc>
+          <w:tcPr>
+            <w:tcW w:w="8080" w:type="dxa"/>
+          </w:tcPr>
+          <w:p>
+            <w:pPr>
+              <w:pStyle w:val="Prrafodelista"/>
+              <w:numPr>
+                <w:ilvl w:val="0"/>
+                <w:numId w:val="9"/>
+              </w:numPr>
+              <w:jc w:val="both"/>
+              <w:rPr>
+                <w:rFonts w:ascii="Arial" w:hAnsi="Arial"/>
+                <w:sz w:val="24"/>
+                <w:lang w:val="es-419"/>
+              </w:rPr>
+            </w:pPr>
+            <w:r>
+              <w:rPr>
+                <w:rFonts w:ascii="Arial" w:hAnsi="Arial"/>
+                <w:sz w:val="24"/>
+                <w:lang w:val="es-419"/>
+              </w:rPr>
+              <w:t>El vendedor le informa al cliente que no tiene saldos pendientes</w:t>
+            </w:r>
+          </w:p>
+        </w:tc>
+      </w:tr>
+      <w:tr>
+        <w:tc>
+          <w:tcPr>
+            <w:tcW w:w="637" w:type="dxa"/>
+          </w:tcPr>
+          <w:p>
+            <w:pPr>
+              <w:jc w:val="both"/>
+              <w:rPr>
+                <w:rFonts w:ascii="Arial" w:hAnsi="Arial"/>
+                <w:sz w:val="24"/>
+              </w:rPr>
+            </w:pPr>
+          </w:p>
+        </w:tc>
+        <w:tc>
+          <w:tcPr>
+            <w:tcW w:w="8080" w:type="dxa"/>
+          </w:tcPr>
+          <w:p>
+            <w:pPr>
+              <w:jc w:val="both"/>
+              <w:rPr>
+                <w:rFonts w:ascii="Arial" w:hAnsi="Arial"/>
+                <w:b/>
+                <w:sz w:val="24"/>
+                <w:lang w:val="es-419"/>
+              </w:rPr>
+            </w:pPr>
+            <w:r>
+              <w:rPr>
+                <w:rFonts w:ascii="Arial" w:hAnsi="Arial"/>
+                <w:b/>
+                <w:sz w:val="24"/>
+                <w:lang w:val="es-419"/>
+              </w:rPr>
+              <w:t>Fin del caso de uso</w:t>
+            </w:r>
           </w:p>
         </w:tc>
       </w:tr>
@@ -1625,6 +2015,8 @@
         </w:rPr>
         <w:t>numere las acciones de excepción del sistema y las reacciones del actor en orden cronológico en forma descendente]</w:t>
       </w:r>
+      <w:bookmarkStart w:id="0" w:name="_GoBack"/>
+      <w:bookmarkEnd w:id="0"/>
     </w:p>
     <w:p>
       <w:pPr>
@@ -1713,8 +2105,6 @@
                 <w:lang w:val="es-MX"/>
               </w:rPr>
             </w:pPr>
-            <w:bookmarkStart w:id="0" w:name="_GoBack"/>
-            <w:bookmarkEnd w:id="0"/>
           </w:p>
         </w:tc>
         <w:tc>
@@ -1726,10 +2116,20 @@
               <w:jc w:val="both"/>
               <w:rPr>
                 <w:rFonts w:ascii="Arial" w:hAnsi="Arial"/>
-                <w:sz w:val="24"/>
-                <w:lang w:val="es-419"/>
-              </w:rPr>
-            </w:pPr>
+                <w:b/>
+                <w:sz w:val="24"/>
+                <w:lang w:val="es-419"/>
+              </w:rPr>
+            </w:pPr>
+            <w:r>
+              <w:rPr>
+                <w:rFonts w:ascii="Arial" w:hAnsi="Arial"/>
+                <w:b/>
+                <w:sz w:val="24"/>
+                <w:lang w:val="es-419"/>
+              </w:rPr>
+              <w:t>Fallos por factores externos (desastres naturales, electricidad, conectividad, otros)</w:t>
+            </w:r>
           </w:p>
         </w:tc>
       </w:tr>
@@ -1747,6 +2147,14 @@
                 <w:lang w:val="es-419"/>
               </w:rPr>
             </w:pPr>
+            <w:r>
+              <w:rPr>
+                <w:rFonts w:ascii="Arial" w:hAnsi="Arial"/>
+                <w:sz w:val="24"/>
+                <w:lang w:val="es-419"/>
+              </w:rPr>
+              <w:t>A</w:t>
+            </w:r>
           </w:p>
         </w:tc>
         <w:tc>
@@ -1755,13 +2163,26 @@
           </w:tcPr>
           <w:p>
             <w:pPr>
-              <w:jc w:val="both"/>
-              <w:rPr>
-                <w:rFonts w:ascii="Arial" w:hAnsi="Arial"/>
-                <w:sz w:val="24"/>
-                <w:lang w:val="es-419"/>
-              </w:rPr>
-            </w:pPr>
+              <w:pStyle w:val="Prrafodelista"/>
+              <w:numPr>
+                <w:ilvl w:val="0"/>
+                <w:numId w:val="10"/>
+              </w:numPr>
+              <w:jc w:val="both"/>
+              <w:rPr>
+                <w:rFonts w:ascii="Arial" w:hAnsi="Arial"/>
+                <w:sz w:val="24"/>
+                <w:lang w:val="es-419"/>
+              </w:rPr>
+            </w:pPr>
+            <w:r>
+              <w:rPr>
+                <w:rFonts w:ascii="Arial" w:hAnsi="Arial"/>
+                <w:sz w:val="24"/>
+                <w:lang w:val="es-419"/>
+              </w:rPr>
+              <w:t>El usuario reiniciará el equipo.</w:t>
+            </w:r>
           </w:p>
         </w:tc>
       </w:tr>
@@ -1779,6 +2200,14 @@
                 <w:lang w:val="es-419"/>
               </w:rPr>
             </w:pPr>
+            <w:r>
+              <w:rPr>
+                <w:rFonts w:ascii="Arial" w:hAnsi="Arial"/>
+                <w:sz w:val="24"/>
+                <w:lang w:val="es-419"/>
+              </w:rPr>
+              <w:t>S</w:t>
+            </w:r>
           </w:p>
         </w:tc>
         <w:tc>
@@ -1787,13 +2216,34 @@
           </w:tcPr>
           <w:p>
             <w:pPr>
-              <w:jc w:val="both"/>
-              <w:rPr>
-                <w:rFonts w:ascii="Arial" w:hAnsi="Arial"/>
-                <w:sz w:val="24"/>
-                <w:lang w:val="es-419"/>
-              </w:rPr>
-            </w:pPr>
+              <w:pStyle w:val="Prrafodelista"/>
+              <w:numPr>
+                <w:ilvl w:val="0"/>
+                <w:numId w:val="10"/>
+              </w:numPr>
+              <w:jc w:val="both"/>
+              <w:rPr>
+                <w:rFonts w:ascii="Arial" w:hAnsi="Arial"/>
+                <w:sz w:val="24"/>
+                <w:lang w:val="es-419"/>
+              </w:rPr>
+            </w:pPr>
+            <w:r>
+              <w:rPr>
+                <w:rFonts w:ascii="Arial" w:hAnsi="Arial"/>
+                <w:sz w:val="24"/>
+                <w:lang w:val="es-419"/>
+              </w:rPr>
+              <w:t>El sistema intentará recuperar la transacción antes del fallo</w:t>
+            </w:r>
+            <w:r>
+              <w:rPr>
+                <w:rFonts w:ascii="Arial" w:hAnsi="Arial"/>
+                <w:sz w:val="24"/>
+                <w:lang w:val="es-419"/>
+              </w:rPr>
+              <w:t>.</w:t>
+            </w:r>
           </w:p>
         </w:tc>
       </w:tr>
@@ -1811,6 +2261,14 @@
                 <w:lang w:val="es-419"/>
               </w:rPr>
             </w:pPr>
+            <w:r>
+              <w:rPr>
+                <w:rFonts w:ascii="Arial" w:hAnsi="Arial"/>
+                <w:sz w:val="24"/>
+                <w:lang w:val="es-419"/>
+              </w:rPr>
+              <w:t>S</w:t>
+            </w:r>
           </w:p>
         </w:tc>
         <w:tc>
@@ -1819,13 +2277,26 @@
           </w:tcPr>
           <w:p>
             <w:pPr>
-              <w:jc w:val="both"/>
-              <w:rPr>
-                <w:rFonts w:ascii="Arial" w:hAnsi="Arial"/>
-                <w:sz w:val="24"/>
-                <w:lang w:val="es-419"/>
-              </w:rPr>
-            </w:pPr>
+              <w:pStyle w:val="Prrafodelista"/>
+              <w:numPr>
+                <w:ilvl w:val="0"/>
+                <w:numId w:val="10"/>
+              </w:numPr>
+              <w:jc w:val="both"/>
+              <w:rPr>
+                <w:rFonts w:ascii="Arial" w:hAnsi="Arial"/>
+                <w:sz w:val="24"/>
+                <w:lang w:val="es-419"/>
+              </w:rPr>
+            </w:pPr>
+            <w:r>
+              <w:rPr>
+                <w:rFonts w:ascii="Arial" w:hAnsi="Arial"/>
+                <w:sz w:val="24"/>
+                <w:lang w:val="es-419"/>
+              </w:rPr>
+              <w:t>El sistema se reestablecerá al último estado consistente.</w:t>
+            </w:r>
           </w:p>
         </w:tc>
       </w:tr>
@@ -1854,7 +2325,6 @@
               <w:rPr>
                 <w:rFonts w:ascii="Arial" w:hAnsi="Arial"/>
                 <w:sz w:val="24"/>
-                <w:lang w:val="es-419"/>
               </w:rPr>
             </w:pPr>
           </w:p>
@@ -2150,7 +2620,7 @@
         <w:noProof/>
         <w:lang w:val="es-MX"/>
       </w:rPr>
-      <w:t>23/09/a</w:t>
+      <w:t>28/09/a</w:t>
     </w:r>
     <w:r>
       <w:rPr>
@@ -2502,6 +2972,184 @@
     </w:lvl>
   </w:abstractNum>
   <w:abstractNum w:abstractNumId="2">
+    <w:nsid w:val="27300760"/>
+    <w:multiLevelType w:val="hybridMultilevel"/>
+    <w:tmpl w:val="CB66A774"/>
+    <w:lvl w:ilvl="0" w:tplc="94F05B16">
+      <w:start w:val="1"/>
+      <w:numFmt w:val="decimal"/>
+      <w:lvlText w:val="%1-"/>
+      <w:lvlJc w:val="left"/>
+      <w:pPr>
+        <w:ind w:left="720" w:hanging="360"/>
+      </w:pPr>
+      <w:rPr>
+        <w:rFonts w:hint="default"/>
+      </w:rPr>
+    </w:lvl>
+    <w:lvl w:ilvl="1" w:tplc="580A0019" w:tentative="1">
+      <w:start w:val="1"/>
+      <w:numFmt w:val="lowerLetter"/>
+      <w:lvlText w:val="%2."/>
+      <w:lvlJc w:val="left"/>
+      <w:pPr>
+        <w:ind w:left="1440" w:hanging="360"/>
+      </w:pPr>
+    </w:lvl>
+    <w:lvl w:ilvl="2" w:tplc="580A001B" w:tentative="1">
+      <w:start w:val="1"/>
+      <w:numFmt w:val="lowerRoman"/>
+      <w:lvlText w:val="%3."/>
+      <w:lvlJc w:val="right"/>
+      <w:pPr>
+        <w:ind w:left="2160" w:hanging="180"/>
+      </w:pPr>
+    </w:lvl>
+    <w:lvl w:ilvl="3" w:tplc="580A000F" w:tentative="1">
+      <w:start w:val="1"/>
+      <w:numFmt w:val="decimal"/>
+      <w:lvlText w:val="%4."/>
+      <w:lvlJc w:val="left"/>
+      <w:pPr>
+        <w:ind w:left="2880" w:hanging="360"/>
+      </w:pPr>
+    </w:lvl>
+    <w:lvl w:ilvl="4" w:tplc="580A0019" w:tentative="1">
+      <w:start w:val="1"/>
+      <w:numFmt w:val="lowerLetter"/>
+      <w:lvlText w:val="%5."/>
+      <w:lvlJc w:val="left"/>
+      <w:pPr>
+        <w:ind w:left="3600" w:hanging="360"/>
+      </w:pPr>
+    </w:lvl>
+    <w:lvl w:ilvl="5" w:tplc="580A001B" w:tentative="1">
+      <w:start w:val="1"/>
+      <w:numFmt w:val="lowerRoman"/>
+      <w:lvlText w:val="%6."/>
+      <w:lvlJc w:val="right"/>
+      <w:pPr>
+        <w:ind w:left="4320" w:hanging="180"/>
+      </w:pPr>
+    </w:lvl>
+    <w:lvl w:ilvl="6" w:tplc="580A000F" w:tentative="1">
+      <w:start w:val="1"/>
+      <w:numFmt w:val="decimal"/>
+      <w:lvlText w:val="%7."/>
+      <w:lvlJc w:val="left"/>
+      <w:pPr>
+        <w:ind w:left="5040" w:hanging="360"/>
+      </w:pPr>
+    </w:lvl>
+    <w:lvl w:ilvl="7" w:tplc="580A0019" w:tentative="1">
+      <w:start w:val="1"/>
+      <w:numFmt w:val="lowerLetter"/>
+      <w:lvlText w:val="%8."/>
+      <w:lvlJc w:val="left"/>
+      <w:pPr>
+        <w:ind w:left="5760" w:hanging="360"/>
+      </w:pPr>
+    </w:lvl>
+    <w:lvl w:ilvl="8" w:tplc="580A001B" w:tentative="1">
+      <w:start w:val="1"/>
+      <w:numFmt w:val="lowerRoman"/>
+      <w:lvlText w:val="%9."/>
+      <w:lvlJc w:val="right"/>
+      <w:pPr>
+        <w:ind w:left="6480" w:hanging="180"/>
+      </w:pPr>
+    </w:lvl>
+  </w:abstractNum>
+  <w:abstractNum w:abstractNumId="3">
+    <w:nsid w:val="57CB555E"/>
+    <w:multiLevelType w:val="hybridMultilevel"/>
+    <w:tmpl w:val="20941E3C"/>
+    <w:lvl w:ilvl="0" w:tplc="79BCA5AC">
+      <w:start w:val="1"/>
+      <w:numFmt w:val="decimal"/>
+      <w:lvlText w:val="%1-"/>
+      <w:lvlJc w:val="left"/>
+      <w:pPr>
+        <w:ind w:left="720" w:hanging="360"/>
+      </w:pPr>
+      <w:rPr>
+        <w:rFonts w:hint="default"/>
+      </w:rPr>
+    </w:lvl>
+    <w:lvl w:ilvl="1" w:tplc="580A0019" w:tentative="1">
+      <w:start w:val="1"/>
+      <w:numFmt w:val="lowerLetter"/>
+      <w:lvlText w:val="%2."/>
+      <w:lvlJc w:val="left"/>
+      <w:pPr>
+        <w:ind w:left="1440" w:hanging="360"/>
+      </w:pPr>
+    </w:lvl>
+    <w:lvl w:ilvl="2" w:tplc="580A001B" w:tentative="1">
+      <w:start w:val="1"/>
+      <w:numFmt w:val="lowerRoman"/>
+      <w:lvlText w:val="%3."/>
+      <w:lvlJc w:val="right"/>
+      <w:pPr>
+        <w:ind w:left="2160" w:hanging="180"/>
+      </w:pPr>
+    </w:lvl>
+    <w:lvl w:ilvl="3" w:tplc="580A000F" w:tentative="1">
+      <w:start w:val="1"/>
+      <w:numFmt w:val="decimal"/>
+      <w:lvlText w:val="%4."/>
+      <w:lvlJc w:val="left"/>
+      <w:pPr>
+        <w:ind w:left="2880" w:hanging="360"/>
+      </w:pPr>
+    </w:lvl>
+    <w:lvl w:ilvl="4" w:tplc="580A0019" w:tentative="1">
+      <w:start w:val="1"/>
+      <w:numFmt w:val="lowerLetter"/>
+      <w:lvlText w:val="%5."/>
+      <w:lvlJc w:val="left"/>
+      <w:pPr>
+        <w:ind w:left="3600" w:hanging="360"/>
+      </w:pPr>
+    </w:lvl>
+    <w:lvl w:ilvl="5" w:tplc="580A001B" w:tentative="1">
+      <w:start w:val="1"/>
+      <w:numFmt w:val="lowerRoman"/>
+      <w:lvlText w:val="%6."/>
+      <w:lvlJc w:val="right"/>
+      <w:pPr>
+        <w:ind w:left="4320" w:hanging="180"/>
+      </w:pPr>
+    </w:lvl>
+    <w:lvl w:ilvl="6" w:tplc="580A000F" w:tentative="1">
+      <w:start w:val="1"/>
+      <w:numFmt w:val="decimal"/>
+      <w:lvlText w:val="%7."/>
+      <w:lvlJc w:val="left"/>
+      <w:pPr>
+        <w:ind w:left="5040" w:hanging="360"/>
+      </w:pPr>
+    </w:lvl>
+    <w:lvl w:ilvl="7" w:tplc="580A0019" w:tentative="1">
+      <w:start w:val="1"/>
+      <w:numFmt w:val="lowerLetter"/>
+      <w:lvlText w:val="%8."/>
+      <w:lvlJc w:val="left"/>
+      <w:pPr>
+        <w:ind w:left="5760" w:hanging="360"/>
+      </w:pPr>
+    </w:lvl>
+    <w:lvl w:ilvl="8" w:tplc="580A001B" w:tentative="1">
+      <w:start w:val="1"/>
+      <w:numFmt w:val="lowerRoman"/>
+      <w:lvlText w:val="%9."/>
+      <w:lvlJc w:val="right"/>
+      <w:pPr>
+        <w:ind w:left="6480" w:hanging="180"/>
+      </w:pPr>
+    </w:lvl>
+  </w:abstractNum>
+  <w:abstractNum w:abstractNumId="4">
     <w:nsid w:val="6239760B"/>
     <w:multiLevelType w:val="hybridMultilevel"/>
     <w:tmpl w:val="6694D6DE"/>
@@ -2590,7 +3238,7 @@
       </w:pPr>
     </w:lvl>
   </w:abstractNum>
-  <w:abstractNum w:abstractNumId="3">
+  <w:abstractNum w:abstractNumId="5">
     <w:nsid w:val="63882C11"/>
     <w:multiLevelType w:val="hybridMultilevel"/>
     <w:tmpl w:val="7DAEE1FA"/>
@@ -2707,7 +3355,7 @@
       </w:pPr>
     </w:lvl>
   </w:abstractNum>
-  <w:abstractNum w:abstractNumId="4">
+  <w:abstractNum w:abstractNumId="6">
     <w:nsid w:val="674C0F69"/>
     <w:multiLevelType w:val="hybridMultilevel"/>
     <w:tmpl w:val="DEC81B62"/>
@@ -2820,7 +3468,96 @@
       </w:pPr>
     </w:lvl>
   </w:abstractNum>
-  <w:abstractNum w:abstractNumId="5">
+  <w:abstractNum w:abstractNumId="7">
+    <w:nsid w:val="72E17C30"/>
+    <w:multiLevelType w:val="hybridMultilevel"/>
+    <w:tmpl w:val="32FEA082"/>
+    <w:lvl w:ilvl="0" w:tplc="29389748">
+      <w:start w:val="1"/>
+      <w:numFmt w:val="decimal"/>
+      <w:lvlText w:val="%1-"/>
+      <w:lvlJc w:val="left"/>
+      <w:pPr>
+        <w:ind w:left="720" w:hanging="360"/>
+      </w:pPr>
+      <w:rPr>
+        <w:rFonts w:hint="default"/>
+      </w:rPr>
+    </w:lvl>
+    <w:lvl w:ilvl="1" w:tplc="580A0019" w:tentative="1">
+      <w:start w:val="1"/>
+      <w:numFmt w:val="lowerLetter"/>
+      <w:lvlText w:val="%2."/>
+      <w:lvlJc w:val="left"/>
+      <w:pPr>
+        <w:ind w:left="1440" w:hanging="360"/>
+      </w:pPr>
+    </w:lvl>
+    <w:lvl w:ilvl="2" w:tplc="580A001B" w:tentative="1">
+      <w:start w:val="1"/>
+      <w:numFmt w:val="lowerRoman"/>
+      <w:lvlText w:val="%3."/>
+      <w:lvlJc w:val="right"/>
+      <w:pPr>
+        <w:ind w:left="2160" w:hanging="180"/>
+      </w:pPr>
+    </w:lvl>
+    <w:lvl w:ilvl="3" w:tplc="580A000F" w:tentative="1">
+      <w:start w:val="1"/>
+      <w:numFmt w:val="decimal"/>
+      <w:lvlText w:val="%4."/>
+      <w:lvlJc w:val="left"/>
+      <w:pPr>
+        <w:ind w:left="2880" w:hanging="360"/>
+      </w:pPr>
+    </w:lvl>
+    <w:lvl w:ilvl="4" w:tplc="580A0019" w:tentative="1">
+      <w:start w:val="1"/>
+      <w:numFmt w:val="lowerLetter"/>
+      <w:lvlText w:val="%5."/>
+      <w:lvlJc w:val="left"/>
+      <w:pPr>
+        <w:ind w:left="3600" w:hanging="360"/>
+      </w:pPr>
+    </w:lvl>
+    <w:lvl w:ilvl="5" w:tplc="580A001B" w:tentative="1">
+      <w:start w:val="1"/>
+      <w:numFmt w:val="lowerRoman"/>
+      <w:lvlText w:val="%6."/>
+      <w:lvlJc w:val="right"/>
+      <w:pPr>
+        <w:ind w:left="4320" w:hanging="180"/>
+      </w:pPr>
+    </w:lvl>
+    <w:lvl w:ilvl="6" w:tplc="580A000F" w:tentative="1">
+      <w:start w:val="1"/>
+      <w:numFmt w:val="decimal"/>
+      <w:lvlText w:val="%7."/>
+      <w:lvlJc w:val="left"/>
+      <w:pPr>
+        <w:ind w:left="5040" w:hanging="360"/>
+      </w:pPr>
+    </w:lvl>
+    <w:lvl w:ilvl="7" w:tplc="580A0019" w:tentative="1">
+      <w:start w:val="1"/>
+      <w:numFmt w:val="lowerLetter"/>
+      <w:lvlText w:val="%8."/>
+      <w:lvlJc w:val="left"/>
+      <w:pPr>
+        <w:ind w:left="5760" w:hanging="360"/>
+      </w:pPr>
+    </w:lvl>
+    <w:lvl w:ilvl="8" w:tplc="580A001B" w:tentative="1">
+      <w:start w:val="1"/>
+      <w:numFmt w:val="lowerRoman"/>
+      <w:lvlText w:val="%9."/>
+      <w:lvlJc w:val="right"/>
+      <w:pPr>
+        <w:ind w:left="6480" w:hanging="180"/>
+      </w:pPr>
+    </w:lvl>
+  </w:abstractNum>
+  <w:abstractNum w:abstractNumId="8">
     <w:nsid w:val="760856EB"/>
     <w:multiLevelType w:val="hybridMultilevel"/>
     <w:tmpl w:val="95FECF66"/>
@@ -2933,7 +3670,7 @@
       </w:pPr>
     </w:lvl>
   </w:abstractNum>
-  <w:abstractNum w:abstractNumId="6">
+  <w:abstractNum w:abstractNumId="9">
     <w:nsid w:val="7E654DD1"/>
     <w:multiLevelType w:val="multilevel"/>
     <w:tmpl w:val="7AAEF08A"/>
@@ -3074,16 +3811,16 @@
     </w:lvl>
   </w:abstractNum>
   <w:num w:numId="1">
-    <w:abstractNumId w:val="4"/>
+    <w:abstractNumId w:val="6"/>
   </w:num>
   <w:num w:numId="2">
-    <w:abstractNumId w:val="5"/>
+    <w:abstractNumId w:val="8"/>
   </w:num>
   <w:num w:numId="3">
-    <w:abstractNumId w:val="6"/>
+    <w:abstractNumId w:val="9"/>
   </w:num>
   <w:num w:numId="4">
-    <w:abstractNumId w:val="3"/>
+    <w:abstractNumId w:val="5"/>
   </w:num>
   <w:num w:numId="5">
     <w:abstractNumId w:val="0"/>
@@ -3092,6 +3829,15 @@
     <w:abstractNumId w:val="1"/>
   </w:num>
   <w:num w:numId="7">
+    <w:abstractNumId w:val="4"/>
+  </w:num>
+  <w:num w:numId="8">
+    <w:abstractNumId w:val="7"/>
+  </w:num>
+  <w:num w:numId="9">
+    <w:abstractNumId w:val="3"/>
+  </w:num>
+  <w:num w:numId="10">
     <w:abstractNumId w:val="2"/>
   </w:num>
 </w:numbering>

</xml_diff>